<commit_message>
metadata documentation update with file examples
</commit_message>
<xml_diff>
--- a/Metadata Bulleted List.docx
+++ b/Metadata Bulleted List.docx
@@ -139,6 +139,85 @@
       <w:pPr>
         <w:pStyle w:val="ListParagraph"/>
         <w:numPr>
+          <w:ilvl w:val="1"/>
+          <w:numId w:val="2"/>
+        </w:numPr>
+      </w:pPr>
+      <w:r>
+        <w:t xml:space="preserve">The code for iterating over </w:t>
+      </w:r>
+      <w:proofErr w:type="gramStart"/>
+      <w:r>
+        <w:t>the each</w:t>
+      </w:r>
+      <w:proofErr w:type="gramEnd"/>
+      <w:r>
+        <w:t xml:space="preserve"> repository is stored in its own respective file:</w:t>
+      </w:r>
+    </w:p>
+    <w:p>
+      <w:pPr>
+        <w:pStyle w:val="ListParagraph"/>
+        <w:numPr>
+          <w:ilvl w:val="1"/>
+          <w:numId w:val="2"/>
+        </w:numPr>
+      </w:pPr>
+      <w:r>
+        <w:lastRenderedPageBreak/>
+        <w:drawing>
+          <wp:inline distT="0" distB="0" distL="0" distR="0" wp14:anchorId="49448CD7" wp14:editId="56BDCE2F">
+            <wp:extent cx="5075862" cy="4784651"/>
+            <wp:effectExtent l="0" t="0" r="4445" b="3810"/>
+            <wp:docPr id="1" name="Picture 1" descr="Graphical user interface, text, application&#10;&#10;Description automatically generated"/>
+            <wp:cNvGraphicFramePr>
+              <a:graphicFrameLocks xmlns:a="http://schemas.openxmlformats.org/drawingml/2006/main" noChangeAspect="1"/>
+            </wp:cNvGraphicFramePr>
+            <a:graphic xmlns:a="http://schemas.openxmlformats.org/drawingml/2006/main">
+              <a:graphicData uri="http://schemas.openxmlformats.org/drawingml/2006/picture">
+                <pic:pic xmlns:pic="http://schemas.openxmlformats.org/drawingml/2006/picture">
+                  <pic:nvPicPr>
+                    <pic:cNvPr id="1" name="Picture 1" descr="Graphical user interface, text, application&#10;&#10;Description automatically generated"/>
+                    <pic:cNvPicPr/>
+                  </pic:nvPicPr>
+                  <pic:blipFill>
+                    <a:blip r:embed="rId5"/>
+                    <a:stretch>
+                      <a:fillRect/>
+                    </a:stretch>
+                  </pic:blipFill>
+                  <pic:spPr>
+                    <a:xfrm>
+                      <a:off x="0" y="0"/>
+                      <a:ext cx="5083773" cy="4792108"/>
+                    </a:xfrm>
+                    <a:prstGeom prst="rect">
+                      <a:avLst/>
+                    </a:prstGeom>
+                  </pic:spPr>
+                </pic:pic>
+              </a:graphicData>
+            </a:graphic>
+          </wp:inline>
+        </w:drawing>
+      </w:r>
+    </w:p>
+    <w:p>
+      <w:pPr>
+        <w:pStyle w:val="ListParagraph"/>
+        <w:numPr>
+          <w:ilvl w:val="1"/>
+          <w:numId w:val="2"/>
+        </w:numPr>
+      </w:pPr>
+      <w:r>
+        <w:t>This code uses CSS selectors to extract and clean the text. It is then stored in a data frame with each metadata attribute as a column.</w:t>
+      </w:r>
+    </w:p>
+    <w:p>
+      <w:pPr>
+        <w:pStyle w:val="ListParagraph"/>
+        <w:numPr>
           <w:ilvl w:val="0"/>
           <w:numId w:val="2"/>
         </w:numPr>
@@ -207,6 +286,101 @@
       <w:pPr>
         <w:pStyle w:val="ListParagraph"/>
         <w:numPr>
+          <w:ilvl w:val="1"/>
+          <w:numId w:val="2"/>
+        </w:numPr>
+      </w:pPr>
+      <w:r>
+        <w:t>The iterative code structure looks like this:</w:t>
+      </w:r>
+    </w:p>
+    <w:p>
+      <w:pPr>
+        <w:pStyle w:val="ListParagraph"/>
+        <w:numPr>
+          <w:ilvl w:val="1"/>
+          <w:numId w:val="2"/>
+        </w:numPr>
+      </w:pPr>
+      <w:r>
+        <w:lastRenderedPageBreak/>
+        <w:drawing>
+          <wp:inline distT="0" distB="0" distL="0" distR="0" wp14:anchorId="4B6F75A9" wp14:editId="64CE8AFE">
+            <wp:extent cx="5943600" cy="2358390"/>
+            <wp:effectExtent l="0" t="0" r="0" b="3810"/>
+            <wp:docPr id="2" name="Picture 2" descr="Graphical user interface, text, application&#10;&#10;Description automatically generated"/>
+            <wp:cNvGraphicFramePr>
+              <a:graphicFrameLocks xmlns:a="http://schemas.openxmlformats.org/drawingml/2006/main" noChangeAspect="1"/>
+            </wp:cNvGraphicFramePr>
+            <a:graphic xmlns:a="http://schemas.openxmlformats.org/drawingml/2006/main">
+              <a:graphicData uri="http://schemas.openxmlformats.org/drawingml/2006/picture">
+                <pic:pic xmlns:pic="http://schemas.openxmlformats.org/drawingml/2006/picture">
+                  <pic:nvPicPr>
+                    <pic:cNvPr id="2" name="Picture 2" descr="Graphical user interface, text, application&#10;&#10;Description automatically generated"/>
+                    <pic:cNvPicPr/>
+                  </pic:nvPicPr>
+                  <pic:blipFill>
+                    <a:blip r:embed="rId6"/>
+                    <a:stretch>
+                      <a:fillRect/>
+                    </a:stretch>
+                  </pic:blipFill>
+                  <pic:spPr>
+                    <a:xfrm>
+                      <a:off x="0" y="0"/>
+                      <a:ext cx="5943600" cy="2358390"/>
+                    </a:xfrm>
+                    <a:prstGeom prst="rect">
+                      <a:avLst/>
+                    </a:prstGeom>
+                  </pic:spPr>
+                </pic:pic>
+              </a:graphicData>
+            </a:graphic>
+          </wp:inline>
+        </w:drawing>
+      </w:r>
+    </w:p>
+    <w:p>
+      <w:pPr>
+        <w:pStyle w:val="ListParagraph"/>
+        <w:numPr>
+          <w:ilvl w:val="1"/>
+          <w:numId w:val="2"/>
+        </w:numPr>
+      </w:pPr>
+      <w:r>
+        <w:t>Since most data repositories organize their data into webpages of data, one would need to iterate over such pages and then go through every dataset on that page. Thus. A nested loop is needed.</w:t>
+      </w:r>
+    </w:p>
+    <w:p>
+      <w:pPr>
+        <w:pStyle w:val="ListParagraph"/>
+        <w:numPr>
+          <w:ilvl w:val="1"/>
+          <w:numId w:val="2"/>
+        </w:numPr>
+      </w:pPr>
+      <w:r>
+        <w:t>The general structure is to parse the links for each page in a single for loop, then nest another for loop to scrape the metadata and add it to the repository’s metadata data frame.</w:t>
+      </w:r>
+    </w:p>
+    <w:p>
+      <w:pPr>
+        <w:pStyle w:val="ListParagraph"/>
+        <w:numPr>
+          <w:ilvl w:val="1"/>
+          <w:numId w:val="2"/>
+        </w:numPr>
+      </w:pPr>
+      <w:r>
+        <w:t>The print statements are optional; they are for debugging purposes.</w:t>
+      </w:r>
+    </w:p>
+    <w:p>
+      <w:pPr>
+        <w:pStyle w:val="ListParagraph"/>
+        <w:numPr>
           <w:ilvl w:val="0"/>
           <w:numId w:val="2"/>
         </w:numPr>
@@ -327,47 +501,47 @@
         </w:numPr>
       </w:pPr>
       <w:r>
+        <w:t xml:space="preserve">For example, columns named “Author” and “author” are essentially identical. One would want to merge one column’s values into another column, </w:t>
+      </w:r>
+      <w:proofErr w:type="gramStart"/>
+      <w:r>
+        <w:t>provided that</w:t>
+      </w:r>
+      <w:proofErr w:type="gramEnd"/>
+      <w:r>
+        <w:t xml:space="preserve"> there is content in one column and there is an open space in the column that is being merged to.</w:t>
+      </w:r>
+    </w:p>
+    <w:p>
+      <w:pPr>
+        <w:pStyle w:val="ListParagraph"/>
+        <w:numPr>
+          <w:ilvl w:val="2"/>
+          <w:numId w:val="2"/>
+        </w:numPr>
+      </w:pPr>
+      <w:r>
+        <w:t xml:space="preserve">It is practically impossible for rows to have values for </w:t>
+      </w:r>
+      <w:proofErr w:type="gramStart"/>
+      <w:r>
+        <w:t>both of these</w:t>
+      </w:r>
+      <w:proofErr w:type="gramEnd"/>
+      <w:r>
+        <w:t xml:space="preserve"> types of columns. Thus, the values from one column are shifted over to the destination column and the origin column is dropped.</w:t>
+      </w:r>
+    </w:p>
+    <w:p>
+      <w:pPr>
+        <w:pStyle w:val="ListParagraph"/>
+        <w:numPr>
+          <w:ilvl w:val="1"/>
+          <w:numId w:val="2"/>
+        </w:numPr>
+      </w:pPr>
+      <w:r>
         <w:lastRenderedPageBreak/>
-        <w:t xml:space="preserve">For example, columns named “Author” and “author” are essentially identical. One would want to merge one column’s values into another column, </w:t>
-      </w:r>
-      <w:proofErr w:type="gramStart"/>
-      <w:r>
-        <w:t>provided that</w:t>
-      </w:r>
-      <w:proofErr w:type="gramEnd"/>
-      <w:r>
-        <w:t xml:space="preserve"> there is content in one column and there is an open space in the column that is being merged to.</w:t>
-      </w:r>
-    </w:p>
-    <w:p>
-      <w:pPr>
-        <w:pStyle w:val="ListParagraph"/>
-        <w:numPr>
-          <w:ilvl w:val="2"/>
-          <w:numId w:val="2"/>
-        </w:numPr>
-      </w:pPr>
-      <w:r>
-        <w:t xml:space="preserve">It is practically impossible for rows to have values for </w:t>
-      </w:r>
-      <w:proofErr w:type="gramStart"/>
-      <w:r>
-        <w:t>both of these</w:t>
-      </w:r>
-      <w:proofErr w:type="gramEnd"/>
-      <w:r>
-        <w:t xml:space="preserve"> types of columns. Thus, the values from one column are shifted over to the destination column and the origin column is dropped.</w:t>
-      </w:r>
-    </w:p>
-    <w:p>
-      <w:pPr>
-        <w:pStyle w:val="ListParagraph"/>
-        <w:numPr>
-          <w:ilvl w:val="1"/>
-          <w:numId w:val="2"/>
-        </w:numPr>
-      </w:pPr>
-      <w:r>
         <w:t>Use the merge-and-drop technique as needed to clean the data.</w:t>
       </w:r>
     </w:p>

</xml_diff>

<commit_message>
Metadata Bulleted List with Files
</commit_message>
<xml_diff>
--- a/Metadata Bulleted List.docx
+++ b/Metadata Bulleted List.docx
@@ -164,6 +164,9 @@
         </w:numPr>
       </w:pPr>
       <w:r>
+        <w:rPr>
+          <w:noProof/>
+        </w:rPr>
         <w:lastRenderedPageBreak/>
         <w:drawing>
           <wp:inline distT="0" distB="0" distL="0" distR="0" wp14:anchorId="49448CD7" wp14:editId="56BDCE2F">
@@ -303,6 +306,9 @@
         </w:numPr>
       </w:pPr>
       <w:r>
+        <w:rPr>
+          <w:noProof/>
+        </w:rPr>
         <w:lastRenderedPageBreak/>
         <w:drawing>
           <wp:inline distT="0" distB="0" distL="0" distR="0" wp14:anchorId="4B6F75A9" wp14:editId="64CE8AFE">
@@ -435,6 +441,63 @@
       <w:r>
         <w:t xml:space="preserve"> for the whole data frame.</w:t>
       </w:r>
+      <w:r>
+        <w:t xml:space="preserve"> (</w:t>
+      </w:r>
+      <w:proofErr w:type="gramStart"/>
+      <w:r>
+        <w:t>target</w:t>
+      </w:r>
+      <w:proofErr w:type="gramEnd"/>
+      <w:r>
+        <w:t xml:space="preserve"> function in Frost2021Package)</w:t>
+      </w:r>
+    </w:p>
+    <w:p>
+      <w:pPr>
+        <w:pStyle w:val="ListParagraph"/>
+        <w:numPr>
+          <w:ilvl w:val="2"/>
+          <w:numId w:val="2"/>
+        </w:numPr>
+      </w:pPr>
+      <w:r>
+        <w:drawing>
+          <wp:inline distT="0" distB="0" distL="0" distR="0" wp14:anchorId="7DC7D573" wp14:editId="765496E8">
+            <wp:extent cx="4622800" cy="2082800"/>
+            <wp:effectExtent l="0" t="0" r="0" b="0"/>
+            <wp:docPr id="3" name="Picture 3" descr="Graphical user interface, text, application&#10;&#10;Description automatically generated"/>
+            <wp:cNvGraphicFramePr>
+              <a:graphicFrameLocks xmlns:a="http://schemas.openxmlformats.org/drawingml/2006/main" noChangeAspect="1"/>
+            </wp:cNvGraphicFramePr>
+            <a:graphic xmlns:a="http://schemas.openxmlformats.org/drawingml/2006/main">
+              <a:graphicData uri="http://schemas.openxmlformats.org/drawingml/2006/picture">
+                <pic:pic xmlns:pic="http://schemas.openxmlformats.org/drawingml/2006/picture">
+                  <pic:nvPicPr>
+                    <pic:cNvPr id="3" name="Picture 3" descr="Graphical user interface, text, application&#10;&#10;Description automatically generated"/>
+                    <pic:cNvPicPr/>
+                  </pic:nvPicPr>
+                  <pic:blipFill>
+                    <a:blip r:embed="rId7"/>
+                    <a:stretch>
+                      <a:fillRect/>
+                    </a:stretch>
+                  </pic:blipFill>
+                  <pic:spPr>
+                    <a:xfrm>
+                      <a:off x="0" y="0"/>
+                      <a:ext cx="4622800" cy="2082800"/>
+                    </a:xfrm>
+                    <a:prstGeom prst="rect">
+                      <a:avLst/>
+                    </a:prstGeom>
+                  </pic:spPr>
+                </pic:pic>
+              </a:graphicData>
+            </a:graphic>
+          </wp:inline>
+        </w:drawing>
+      </w:r>
     </w:p>
     <w:p>
       <w:pPr>
@@ -469,6 +532,7 @@
         </w:numPr>
       </w:pPr>
       <w:r>
+        <w:lastRenderedPageBreak/>
         <w:t xml:space="preserve">A simple concatenation and row-bind of each data frame will result in redundant information. Thus, the larger data frame will need cleaning </w:t>
       </w:r>
       <w:proofErr w:type="gramStart"/>
@@ -541,8 +605,56 @@
         </w:numPr>
       </w:pPr>
       <w:r>
-        <w:lastRenderedPageBreak/>
         <w:t>Use the merge-and-drop technique as needed to clean the data.</w:t>
+      </w:r>
+    </w:p>
+    <w:p>
+      <w:pPr>
+        <w:pStyle w:val="ListParagraph"/>
+        <w:numPr>
+          <w:ilvl w:val="1"/>
+          <w:numId w:val="2"/>
+        </w:numPr>
+      </w:pPr>
+      <w:r>
+        <w:rPr>
+          <w:noProof/>
+        </w:rPr>
+        <w:drawing>
+          <wp:inline distT="0" distB="0" distL="0" distR="0" wp14:anchorId="5E8A3DE4" wp14:editId="401DCC08">
+            <wp:extent cx="5943600" cy="3302000"/>
+            <wp:effectExtent l="0" t="0" r="0" b="0"/>
+            <wp:docPr id="4" name="Picture 4" descr="Graphical user interface, text, application&#10;&#10;Description automatically generated"/>
+            <wp:cNvGraphicFramePr>
+              <a:graphicFrameLocks xmlns:a="http://schemas.openxmlformats.org/drawingml/2006/main" noChangeAspect="1"/>
+            </wp:cNvGraphicFramePr>
+            <a:graphic xmlns:a="http://schemas.openxmlformats.org/drawingml/2006/main">
+              <a:graphicData uri="http://schemas.openxmlformats.org/drawingml/2006/picture">
+                <pic:pic xmlns:pic="http://schemas.openxmlformats.org/drawingml/2006/picture">
+                  <pic:nvPicPr>
+                    <pic:cNvPr id="4" name="Picture 4" descr="Graphical user interface, text, application&#10;&#10;Description automatically generated"/>
+                    <pic:cNvPicPr/>
+                  </pic:nvPicPr>
+                  <pic:blipFill>
+                    <a:blip r:embed="rId8"/>
+                    <a:stretch>
+                      <a:fillRect/>
+                    </a:stretch>
+                  </pic:blipFill>
+                  <pic:spPr>
+                    <a:xfrm>
+                      <a:off x="0" y="0"/>
+                      <a:ext cx="5943600" cy="3302000"/>
+                    </a:xfrm>
+                    <a:prstGeom prst="rect">
+                      <a:avLst/>
+                    </a:prstGeom>
+                  </pic:spPr>
+                </pic:pic>
+              </a:graphicData>
+            </a:graphic>
+          </wp:inline>
+        </w:drawing>
       </w:r>
     </w:p>
     <w:p>

</xml_diff>

<commit_message>
Refer to iteration files in GitHub
</commit_message>
<xml_diff>
--- a/Metadata Bulleted List.docx
+++ b/Metadata Bulleted List.docx
@@ -154,6 +154,15 @@
       <w:r>
         <w:t xml:space="preserve"> repository is stored in its own respective file:</w:t>
       </w:r>
+    </w:p>
+    <w:p>
+      <w:pPr>
+        <w:pStyle w:val="ListParagraph"/>
+        <w:numPr>
+          <w:ilvl w:val="1"/>
+          <w:numId w:val="2"/>
+        </w:numPr>
+      </w:pPr>
     </w:p>
     <w:p>
       <w:pPr>
@@ -387,6 +396,112 @@
       <w:pPr>
         <w:pStyle w:val="ListParagraph"/>
         <w:numPr>
+          <w:ilvl w:val="1"/>
+          <w:numId w:val="2"/>
+        </w:numPr>
+      </w:pPr>
+      <w:r>
+        <w:t xml:space="preserve">Additionally, iterative code is stored in separate files for each data repository in the </w:t>
+      </w:r>
+      <w:proofErr w:type="spellStart"/>
+      <w:r>
+        <w:t>hglanz</w:t>
+      </w:r>
+      <w:proofErr w:type="spellEnd"/>
+      <w:r>
+        <w:t>/MetadataRepository_Summer2021 GitHub repo.</w:t>
+      </w:r>
+    </w:p>
+    <w:p>
+      <w:pPr>
+        <w:pStyle w:val="ListParagraph"/>
+        <w:numPr>
+          <w:ilvl w:val="2"/>
+          <w:numId w:val="2"/>
+        </w:numPr>
+      </w:pPr>
+      <w:r>
+        <w:drawing>
+          <wp:inline distT="0" distB="0" distL="0" distR="0" wp14:anchorId="27C6422A" wp14:editId="5669B45C">
+            <wp:extent cx="5943600" cy="2207895"/>
+            <wp:effectExtent l="0" t="0" r="0" b="1905"/>
+            <wp:docPr id="5" name="Picture 5" descr="Graphical user interface&#10;&#10;Description automatically generated with medium confidence"/>
+            <wp:cNvGraphicFramePr>
+              <a:graphicFrameLocks xmlns:a="http://schemas.openxmlformats.org/drawingml/2006/main" noChangeAspect="1"/>
+            </wp:cNvGraphicFramePr>
+            <a:graphic xmlns:a="http://schemas.openxmlformats.org/drawingml/2006/main">
+              <a:graphicData uri="http://schemas.openxmlformats.org/drawingml/2006/picture">
+                <pic:pic xmlns:pic="http://schemas.openxmlformats.org/drawingml/2006/picture">
+                  <pic:nvPicPr>
+                    <pic:cNvPr id="5" name="Picture 5" descr="Graphical user interface&#10;&#10;Description automatically generated with medium confidence"/>
+                    <pic:cNvPicPr/>
+                  </pic:nvPicPr>
+                  <pic:blipFill>
+                    <a:blip r:embed="rId7"/>
+                    <a:stretch>
+                      <a:fillRect/>
+                    </a:stretch>
+                  </pic:blipFill>
+                  <pic:spPr>
+                    <a:xfrm>
+                      <a:off x="0" y="0"/>
+                      <a:ext cx="5943600" cy="2207895"/>
+                    </a:xfrm>
+                    <a:prstGeom prst="rect">
+                      <a:avLst/>
+                    </a:prstGeom>
+                  </pic:spPr>
+                </pic:pic>
+              </a:graphicData>
+            </a:graphic>
+          </wp:inline>
+        </w:drawing>
+      </w:r>
+    </w:p>
+    <w:p>
+      <w:pPr>
+        <w:pStyle w:val="ListParagraph"/>
+        <w:numPr>
+          <w:ilvl w:val="1"/>
+          <w:numId w:val="2"/>
+        </w:numPr>
+      </w:pPr>
+      <w:r>
+        <w:t>To access these files, one can clone the repository code onto their own machine.</w:t>
+      </w:r>
+    </w:p>
+    <w:p>
+      <w:pPr>
+        <w:pStyle w:val="ListParagraph"/>
+        <w:numPr>
+          <w:ilvl w:val="1"/>
+          <w:numId w:val="2"/>
+        </w:numPr>
+      </w:pPr>
+      <w:r>
+        <w:t>To run the iterative code, go to the command-line (command prompt, terminal, etc.) and type “</w:t>
+      </w:r>
+      <w:proofErr w:type="spellStart"/>
+      <w:r>
+        <w:t>Rscript</w:t>
+      </w:r>
+      <w:proofErr w:type="spellEnd"/>
+      <w:r>
+        <w:t xml:space="preserve">” then the name of the file. This will write the </w:t>
+      </w:r>
+      <w:proofErr w:type="gramStart"/>
+      <w:r>
+        <w:t>fully-scraped</w:t>
+      </w:r>
+      <w:proofErr w:type="gramEnd"/>
+      <w:r>
+        <w:t xml:space="preserve"> data to a CSV file for later reference.</w:t>
+      </w:r>
+    </w:p>
+    <w:p>
+      <w:pPr>
+        <w:pStyle w:val="ListParagraph"/>
+        <w:numPr>
           <w:ilvl w:val="0"/>
           <w:numId w:val="2"/>
         </w:numPr>
@@ -428,6 +543,7 @@
         </w:numPr>
       </w:pPr>
       <w:r>
+        <w:lastRenderedPageBreak/>
         <w:t xml:space="preserve">To make this easier, write a function that takes a data frame and returns a new data frame with a </w:t>
       </w:r>
       <w:proofErr w:type="gramStart"/>
@@ -462,6 +578,9 @@
         </w:numPr>
       </w:pPr>
       <w:r>
+        <w:rPr>
+          <w:noProof/>
+        </w:rPr>
         <w:drawing>
           <wp:inline distT="0" distB="0" distL="0" distR="0" wp14:anchorId="7DC7D573" wp14:editId="765496E8">
             <wp:extent cx="4622800" cy="2082800"/>
@@ -478,7 +597,7 @@
                     <pic:cNvPicPr/>
                   </pic:nvPicPr>
                   <pic:blipFill>
-                    <a:blip r:embed="rId7"/>
+                    <a:blip r:embed="rId8"/>
                     <a:stretch>
                       <a:fillRect/>
                     </a:stretch>
@@ -532,7 +651,6 @@
         </w:numPr>
       </w:pPr>
       <w:r>
-        <w:lastRenderedPageBreak/>
         <w:t xml:space="preserve">A simple concatenation and row-bind of each data frame will result in redundant information. Thus, the larger data frame will need cleaning </w:t>
       </w:r>
       <w:proofErr w:type="gramStart"/>
@@ -620,6 +738,7 @@
         <w:rPr>
           <w:noProof/>
         </w:rPr>
+        <w:lastRenderedPageBreak/>
         <w:drawing>
           <wp:inline distT="0" distB="0" distL="0" distR="0" wp14:anchorId="5E8A3DE4" wp14:editId="401DCC08">
             <wp:extent cx="5943600" cy="3302000"/>
@@ -636,7 +755,7 @@
                     <pic:cNvPicPr/>
                   </pic:nvPicPr>
                   <pic:blipFill>
-                    <a:blip r:embed="rId8"/>
+                    <a:blip r:embed="rId9"/>
                     <a:stretch>
                       <a:fillRect/>
                     </a:stretch>

</xml_diff>